<commit_message>
project 5 report modification 1
</commit_message>
<xml_diff>
--- a/ud120-projects-master/final_project/report5.docx
+++ b/ud120-projects-master/final_project/report5.docx
@@ -8,7 +8,10 @@
         <w:jc w:val="center"/>
       </w:pPr>
       <w:r>
-        <w:t>Project 3 Identify Fraud</w:t>
+        <w:t>Project 5</w:t>
+      </w:r>
+      <w:r>
+        <w:t xml:space="preserve"> Identify Fraud</w:t>
       </w:r>
       <w:r>
         <w:rPr>
@@ -248,6 +251,204 @@
           <w:kern w:val="0"/>
           <w:sz w:val="22"/>
         </w:rPr>
+        <w:t xml:space="preserve">For </w:t>
+      </w:r>
+      <w:r>
+        <w:rPr>
+          <w:rFonts w:ascii="Arial" w:hAnsi="Arial" w:cs="Arial"/>
+          <w:color w:val="000000"/>
+          <w:kern w:val="0"/>
+          <w:sz w:val="22"/>
+        </w:rPr>
+        <w:t>the data set, there are 146</w:t>
+      </w:r>
+      <w:r>
+        <w:rPr>
+          <w:rFonts w:ascii="Arial" w:hAnsi="Arial" w:cs="Arial"/>
+          <w:color w:val="000000"/>
+          <w:kern w:val="0"/>
+          <w:sz w:val="22"/>
+        </w:rPr>
+        <w:t xml:space="preserve"> data points. </w:t>
+      </w:r>
+      <w:r>
+        <w:rPr>
+          <w:rFonts w:ascii="Arial" w:hAnsi="Arial" w:cs="Arial" w:hint="eastAsia"/>
+          <w:color w:val="000000"/>
+          <w:kern w:val="0"/>
+          <w:sz w:val="22"/>
+        </w:rPr>
+        <w:t>Among</w:t>
+      </w:r>
+      <w:r>
+        <w:rPr>
+          <w:rFonts w:ascii="Arial" w:hAnsi="Arial" w:cs="Arial"/>
+          <w:color w:val="000000"/>
+          <w:kern w:val="0"/>
+          <w:sz w:val="22"/>
+        </w:rPr>
+        <w:t xml:space="preserve"> them, 18 points are poi,</w:t>
+      </w:r>
+      <w:r>
+        <w:rPr>
+          <w:rFonts w:ascii="Arial" w:hAnsi="Arial" w:cs="Arial"/>
+          <w:color w:val="000000"/>
+          <w:kern w:val="0"/>
+          <w:sz w:val="22"/>
+        </w:rPr>
+        <w:t xml:space="preserve"> and 128</w:t>
+      </w:r>
+      <w:r>
+        <w:rPr>
+          <w:rFonts w:ascii="Arial" w:hAnsi="Arial" w:cs="Arial"/>
+          <w:color w:val="000000"/>
+          <w:kern w:val="0"/>
+          <w:sz w:val="22"/>
+        </w:rPr>
+        <w:t xml:space="preserve"> are not poi points.</w:t>
+      </w:r>
+      <w:r>
+        <w:rPr>
+          <w:rFonts w:ascii="Arial" w:hAnsi="Arial" w:cs="Arial"/>
+          <w:color w:val="000000"/>
+          <w:kern w:val="0"/>
+          <w:sz w:val="22"/>
+        </w:rPr>
+        <w:t xml:space="preserve"> For each data point, i</w:t>
+      </w:r>
+      <w:r>
+        <w:rPr>
+          <w:rFonts w:ascii="Arial" w:hAnsi="Arial" w:cs="Arial"/>
+          <w:color w:val="000000"/>
+          <w:kern w:val="0"/>
+          <w:sz w:val="22"/>
+        </w:rPr>
+        <w:t xml:space="preserve">t </w:t>
+      </w:r>
+      <w:proofErr w:type="gramStart"/>
+      <w:r>
+        <w:rPr>
+          <w:rFonts w:ascii="Arial" w:hAnsi="Arial" w:cs="Arial"/>
+          <w:color w:val="000000"/>
+          <w:kern w:val="0"/>
+          <w:sz w:val="22"/>
+        </w:rPr>
+        <w:t>include</w:t>
+      </w:r>
+      <w:proofErr w:type="gramEnd"/>
+      <w:r>
+        <w:rPr>
+          <w:rFonts w:ascii="Arial" w:hAnsi="Arial" w:cs="Arial"/>
+          <w:color w:val="000000"/>
+          <w:kern w:val="0"/>
+          <w:sz w:val="22"/>
+        </w:rPr>
+        <w:t xml:space="preserve"> 22 feature dimensions including the “poi”.</w:t>
+      </w:r>
+    </w:p>
+    <w:p>
+      <w:pPr>
+        <w:widowControl/>
+        <w:spacing w:before="100" w:beforeAutospacing="1" w:after="100" w:afterAutospacing="1"/>
+        <w:ind w:left="720"/>
+        <w:jc w:val="left"/>
+        <w:rPr>
+          <w:rFonts w:ascii="Arial" w:hAnsi="Arial" w:cs="Arial"/>
+          <w:color w:val="000000"/>
+          <w:kern w:val="0"/>
+          <w:sz w:val="22"/>
+        </w:rPr>
+      </w:pPr>
+      <w:r>
+        <w:rPr>
+          <w:rFonts w:ascii="Arial" w:hAnsi="Arial" w:cs="Arial"/>
+          <w:color w:val="000000"/>
+          <w:kern w:val="0"/>
+          <w:sz w:val="22"/>
+        </w:rPr>
+        <w:t xml:space="preserve">For each feature dimensions, the “poi” </w:t>
+      </w:r>
+      <w:proofErr w:type="gramStart"/>
+      <w:r>
+        <w:rPr>
+          <w:rFonts w:ascii="Arial" w:hAnsi="Arial" w:cs="Arial"/>
+          <w:color w:val="000000"/>
+          <w:kern w:val="0"/>
+          <w:sz w:val="22"/>
+        </w:rPr>
+        <w:t>feature don’t</w:t>
+      </w:r>
+      <w:proofErr w:type="gramEnd"/>
+      <w:r>
+        <w:rPr>
+          <w:rFonts w:ascii="Arial" w:hAnsi="Arial" w:cs="Arial"/>
+          <w:color w:val="000000"/>
+          <w:kern w:val="0"/>
+          <w:sz w:val="22"/>
+        </w:rPr>
+        <w:t xml:space="preserve"> have any missing value “Nan”. But other features all possess some missing value. For example, the feature “</w:t>
+      </w:r>
+      <w:proofErr w:type="spellStart"/>
+      <w:r>
+        <w:rPr>
+          <w:rFonts w:ascii="Arial" w:hAnsi="Arial" w:cs="Arial"/>
+          <w:color w:val="000000"/>
+          <w:kern w:val="0"/>
+          <w:sz w:val="22"/>
+        </w:rPr>
+        <w:t>loan_advances</w:t>
+      </w:r>
+      <w:proofErr w:type="spellEnd"/>
+      <w:r>
+        <w:rPr>
+          <w:rFonts w:ascii="Arial" w:hAnsi="Arial" w:cs="Arial"/>
+          <w:color w:val="000000"/>
+          <w:kern w:val="0"/>
+          <w:sz w:val="22"/>
+        </w:rPr>
+        <w:t>” has as much as 142 missing value, and 128 for “</w:t>
+      </w:r>
+      <w:proofErr w:type="spellStart"/>
+      <w:r>
+        <w:rPr>
+          <w:rFonts w:ascii="Arial" w:hAnsi="Arial" w:cs="Arial"/>
+          <w:color w:val="000000"/>
+          <w:kern w:val="0"/>
+          <w:sz w:val="22"/>
+        </w:rPr>
+        <w:t>restricted_stock_deferred</w:t>
+      </w:r>
+      <w:proofErr w:type="spellEnd"/>
+      <w:r>
+        <w:rPr>
+          <w:rFonts w:ascii="Arial" w:hAnsi="Arial" w:cs="Arial"/>
+          <w:color w:val="000000"/>
+          <w:kern w:val="0"/>
+          <w:sz w:val="22"/>
+        </w:rPr>
+        <w:t>”.</w:t>
+      </w:r>
+    </w:p>
+    <w:p>
+      <w:pPr>
+        <w:widowControl/>
+        <w:spacing w:before="100" w:beforeAutospacing="1" w:after="100" w:afterAutospacing="1"/>
+        <w:ind w:left="720"/>
+        <w:jc w:val="left"/>
+        <w:rPr>
+          <w:rFonts w:ascii="Arial" w:hAnsi="Arial" w:cs="Arial"/>
+          <w:color w:val="000000"/>
+          <w:kern w:val="0"/>
+          <w:sz w:val="22"/>
+        </w:rPr>
+      </w:pPr>
+      <w:r>
+        <w:rPr>
+          <w:rFonts w:ascii="Arial" w:hAnsi="Arial" w:cs="Arial"/>
+          <w:color w:val="000000"/>
+          <w:kern w:val="0"/>
+          <w:sz w:val="22"/>
+        </w:rPr>
         <w:t>During my exploration, I find the outlier “TOTAL”</w:t>
       </w:r>
       <w:r>
@@ -266,7 +467,7 @@
           <w:kern w:val="0"/>
           <w:sz w:val="22"/>
         </w:rPr>
-        <w:t xml:space="preserve">. Then I popped it out from the </w:t>
+        <w:t xml:space="preserve">. Then I </w:t>
       </w:r>
       <w:proofErr w:type="gramStart"/>
       <w:r>
@@ -276,7 +477,7 @@
           <w:kern w:val="0"/>
           <w:sz w:val="22"/>
         </w:rPr>
-        <w:t>dataset</w:t>
+        <w:t>popped</w:t>
       </w:r>
       <w:proofErr w:type="gramEnd"/>
       <w:r>
@@ -286,7 +487,7 @@
           <w:kern w:val="0"/>
           <w:sz w:val="22"/>
         </w:rPr>
-        <w:t>.</w:t>
+        <w:t xml:space="preserve"> it out from the dataset.</w:t>
       </w:r>
     </w:p>
     <w:p>
@@ -324,7 +525,15 @@
           <w:rStyle w:val="a4"/>
           <w:rFonts w:ascii="Lucida Bright" w:hAnsi="Lucida Bright" w:cs="Arial"/>
         </w:rPr>
-        <w:t xml:space="preserve"> of the features that you use, and if you used an automated feature selection function like </w:t>
+        <w:t xml:space="preserve"> </w:t>
+      </w:r>
+      <w:r>
+        <w:rPr>
+          <w:rStyle w:val="a4"/>
+          <w:rFonts w:ascii="Lucida Bright" w:hAnsi="Lucida Bright" w:cs="Arial"/>
+        </w:rPr>
+        <w:lastRenderedPageBreak/>
+        <w:t xml:space="preserve">of the features that you use, and if you used an automated feature selection function like </w:t>
       </w:r>
       <w:proofErr w:type="spellStart"/>
       <w:r>
@@ -390,7 +599,6 @@
           <w:kern w:val="0"/>
           <w:sz w:val="22"/>
         </w:rPr>
-        <w:lastRenderedPageBreak/>
         <w:t xml:space="preserve">Finally, </w:t>
       </w:r>
       <w:proofErr w:type="spellStart"/>
@@ -1884,6 +2092,7 @@
           <w:kern w:val="0"/>
           <w:sz w:val="22"/>
         </w:rPr>
+        <w:lastRenderedPageBreak/>
         <w:t>I did not use feature scaling</w:t>
       </w:r>
       <w:r>
@@ -2014,7 +2223,6 @@
           <w:rStyle w:val="a4"/>
           <w:rFonts w:ascii="Lucida Bright" w:hAnsi="Lucida Bright"/>
         </w:rPr>
-        <w:lastRenderedPageBreak/>
         <w:t>What algorithm did you end up using? What other one(s) did you try? How did model performance differ between algorithms?  [relevant rubric item: “pick an algorithm”]</w:t>
       </w:r>
     </w:p>
@@ -2027,11 +2235,11 @@
       </w:tblPr>
       <w:tblGrid>
         <w:gridCol w:w="1459"/>
-        <w:gridCol w:w="1099"/>
+        <w:gridCol w:w="1213"/>
         <w:gridCol w:w="1188"/>
         <w:gridCol w:w="976"/>
         <w:gridCol w:w="976"/>
-        <w:gridCol w:w="2735"/>
+        <w:gridCol w:w="2678"/>
       </w:tblGrid>
       <w:tr>
         <w:trPr>
@@ -2049,7 +2257,6 @@
               <w:rPr>
                 <w:rStyle w:val="a4"/>
                 <w:rFonts w:ascii="Lucida Bright" w:hAnsi="Lucida Bright"/>
-                <w:lang w:val="de-DE"/>
               </w:rPr>
             </w:pPr>
           </w:p>
@@ -2075,7 +2282,23 @@
                 <w:rFonts w:ascii="Lucida Bright" w:hAnsi="Lucida Bright"/>
                 <w:lang w:val="de-DE"/>
               </w:rPr>
-              <w:t>Accuray</w:t>
+              <w:t>Accura</w:t>
+            </w:r>
+            <w:r>
+              <w:rPr>
+                <w:rStyle w:val="a4"/>
+                <w:rFonts w:ascii="Lucida Bright" w:hAnsi="Lucida Bright"/>
+                <w:lang w:val="de-DE"/>
+              </w:rPr>
+              <w:t>c</w:t>
+            </w:r>
+            <w:r>
+              <w:rPr>
+                <w:rStyle w:val="a4"/>
+                <w:rFonts w:ascii="Lucida Bright" w:hAnsi="Lucida Bright"/>
+                <w:lang w:val="de-DE"/>
+              </w:rPr>
+              <w:t>y</w:t>
             </w:r>
           </w:p>
         </w:tc>
@@ -2372,7 +2595,6 @@
                 <w:lang w:val="de-DE"/>
               </w:rPr>
             </w:pPr>
-            <w:proofErr w:type="spellStart"/>
             <w:r>
               <w:rPr>
                 <w:rStyle w:val="a4"/>
@@ -2381,7 +2603,6 @@
               </w:rPr>
               <w:t>KNeighbors</w:t>
             </w:r>
-            <w:proofErr w:type="spellEnd"/>
           </w:p>
         </w:tc>
         <w:tc>
@@ -2405,7 +2626,7 @@
                 <w:rFonts w:ascii="Arial" w:hAnsi="Arial" w:cs="Arial"/>
                 <w:b w:val="0"/>
               </w:rPr>
-              <w:t>0.87613</w:t>
+              <w:t>0.87800</w:t>
             </w:r>
           </w:p>
         </w:tc>
@@ -2430,7 +2651,7 @@
                 <w:rFonts w:ascii="Arial" w:hAnsi="Arial" w:cs="Arial"/>
                 <w:b w:val="0"/>
               </w:rPr>
-              <w:t>0.55470</w:t>
+              <w:t>0.69602</w:t>
             </w:r>
           </w:p>
         </w:tc>
@@ -2455,7 +2676,7 @@
                 <w:rFonts w:ascii="Arial" w:hAnsi="Arial" w:cs="Arial"/>
                 <w:b w:val="0"/>
               </w:rPr>
-              <w:t>0.36000</w:t>
+              <w:t>0.36750</w:t>
             </w:r>
           </w:p>
         </w:tc>
@@ -2480,7 +2701,7 @@
                 <w:rFonts w:ascii="Arial" w:hAnsi="Arial" w:cs="Arial"/>
                 <w:b w:val="0"/>
               </w:rPr>
-              <w:t>0.43663</w:t>
+              <w:t>0.48102</w:t>
             </w:r>
           </w:p>
         </w:tc>
@@ -2506,118 +2727,6 @@
                 <w:b w:val="0"/>
               </w:rPr>
               <w:t>{'</w:t>
-            </w:r>
-            <w:proofErr w:type="spellStart"/>
-            <w:r>
-              <w:rPr>
-                <w:rStyle w:val="a4"/>
-                <w:rFonts w:ascii="Arial" w:hAnsi="Arial" w:cs="Arial"/>
-                <w:b w:val="0"/>
-              </w:rPr>
-              <w:t>fselect</w:t>
-            </w:r>
-            <w:proofErr w:type="spellEnd"/>
-            <w:r>
-              <w:rPr>
-                <w:rStyle w:val="a4"/>
-                <w:rFonts w:ascii="Arial" w:hAnsi="Arial" w:cs="Arial"/>
-                <w:b w:val="0"/>
-              </w:rPr>
-              <w:t>__k': 4,</w:t>
-            </w:r>
-          </w:p>
-          <w:p>
-            <w:pPr>
-              <w:widowControl/>
-              <w:spacing w:before="100" w:beforeAutospacing="1" w:after="100" w:afterAutospacing="1"/>
-              <w:jc w:val="left"/>
-              <w:rPr>
-                <w:rStyle w:val="a4"/>
-                <w:rFonts w:ascii="Arial" w:hAnsi="Arial" w:cs="Arial"/>
-                <w:b w:val="0"/>
-              </w:rPr>
-            </w:pPr>
-            <w:r>
-              <w:rPr>
-                <w:rStyle w:val="a4"/>
-                <w:rFonts w:ascii="Arial" w:hAnsi="Arial" w:cs="Arial"/>
-                <w:b w:val="0"/>
-              </w:rPr>
-              <w:t xml:space="preserve"> '</w:t>
-            </w:r>
-            <w:proofErr w:type="spellStart"/>
-            <w:r>
-              <w:rPr>
-                <w:rStyle w:val="a4"/>
-                <w:rFonts w:ascii="Arial" w:hAnsi="Arial" w:cs="Arial"/>
-                <w:b w:val="0"/>
-              </w:rPr>
-              <w:t>fselect</w:t>
-            </w:r>
-            <w:proofErr w:type="spellEnd"/>
-            <w:r>
-              <w:rPr>
-                <w:rStyle w:val="a4"/>
-                <w:rFonts w:ascii="Arial" w:hAnsi="Arial" w:cs="Arial"/>
-                <w:b w:val="0"/>
-              </w:rPr>
-              <w:t>__</w:t>
-            </w:r>
-            <w:proofErr w:type="spellStart"/>
-            <w:r>
-              <w:rPr>
-                <w:rStyle w:val="a4"/>
-                <w:rFonts w:ascii="Arial" w:hAnsi="Arial" w:cs="Arial"/>
-                <w:b w:val="0"/>
-              </w:rPr>
-              <w:t>score_func</w:t>
-            </w:r>
-            <w:proofErr w:type="spellEnd"/>
-            <w:r>
-              <w:rPr>
-                <w:rStyle w:val="a4"/>
-                <w:rFonts w:ascii="Arial" w:hAnsi="Arial" w:cs="Arial"/>
-                <w:b w:val="0"/>
-              </w:rPr>
-              <w:t xml:space="preserve">': &lt;function </w:t>
-            </w:r>
-            <w:proofErr w:type="spellStart"/>
-            <w:r>
-              <w:rPr>
-                <w:rStyle w:val="a4"/>
-                <w:rFonts w:ascii="Arial" w:hAnsi="Arial" w:cs="Arial"/>
-                <w:b w:val="0"/>
-              </w:rPr>
-              <w:t>f_classif</w:t>
-            </w:r>
-            <w:proofErr w:type="spellEnd"/>
-            <w:r>
-              <w:rPr>
-                <w:rStyle w:val="a4"/>
-                <w:rFonts w:ascii="Arial" w:hAnsi="Arial" w:cs="Arial"/>
-                <w:b w:val="0"/>
-              </w:rPr>
-              <w:t xml:space="preserve"> at 0x000000000CE10F98&gt;,</w:t>
-            </w:r>
-          </w:p>
-          <w:p>
-            <w:pPr>
-              <w:widowControl/>
-              <w:spacing w:before="100" w:beforeAutospacing="1" w:after="100" w:afterAutospacing="1"/>
-              <w:jc w:val="left"/>
-              <w:rPr>
-                <w:rStyle w:val="a4"/>
-                <w:rFonts w:ascii="Arial" w:hAnsi="Arial" w:cs="Arial"/>
-                <w:b w:val="0"/>
-              </w:rPr>
-            </w:pPr>
-            <w:r>
-              <w:rPr>
-                <w:rStyle w:val="a4"/>
-                <w:rFonts w:ascii="Arial" w:hAnsi="Arial" w:cs="Arial"/>
-                <w:b w:val="0"/>
-              </w:rPr>
-              <w:t xml:space="preserve"> '</w:t>
             </w:r>
             <w:proofErr w:type="spellStart"/>
             <w:r>
@@ -2949,44 +3058,6 @@
                 <w:rFonts w:ascii="Arial" w:hAnsi="Arial" w:cs="Arial"/>
                 <w:b w:val="0"/>
               </w:rPr>
-              <w:t>fselect</w:t>
-            </w:r>
-            <w:proofErr w:type="spellEnd"/>
-            <w:r>
-              <w:rPr>
-                <w:rStyle w:val="a4"/>
-                <w:rFonts w:ascii="Arial" w:hAnsi="Arial" w:cs="Arial"/>
-                <w:b w:val="0"/>
-              </w:rPr>
-              <w:t>__k': 4,</w:t>
-            </w:r>
-          </w:p>
-          <w:p>
-            <w:pPr>
-              <w:widowControl/>
-              <w:spacing w:before="100" w:beforeAutospacing="1" w:after="100" w:afterAutospacing="1"/>
-              <w:jc w:val="left"/>
-              <w:rPr>
-                <w:rStyle w:val="a4"/>
-                <w:rFonts w:ascii="Arial" w:hAnsi="Arial" w:cs="Arial"/>
-                <w:b w:val="0"/>
-              </w:rPr>
-            </w:pPr>
-            <w:r>
-              <w:rPr>
-                <w:rStyle w:val="a4"/>
-                <w:rFonts w:ascii="Arial" w:hAnsi="Arial" w:cs="Arial"/>
-                <w:b w:val="0"/>
-              </w:rPr>
-              <w:t xml:space="preserve"> '</w:t>
-            </w:r>
-            <w:proofErr w:type="spellStart"/>
-            <w:r>
-              <w:rPr>
-                <w:rStyle w:val="a4"/>
-                <w:rFonts w:ascii="Arial" w:hAnsi="Arial" w:cs="Arial"/>
-                <w:b w:val="0"/>
-              </w:rPr>
               <w:t>tree__criterion</w:t>
             </w:r>
             <w:proofErr w:type="spellEnd"/>
@@ -3099,59 +3170,78 @@
       <w:pPr>
         <w:widowControl/>
         <w:spacing w:before="100" w:beforeAutospacing="1" w:after="100" w:afterAutospacing="1"/>
-        <w:ind w:left="720"/>
+        <w:ind w:leftChars="300" w:left="630"/>
         <w:jc w:val="left"/>
         <w:rPr>
-          <w:rStyle w:val="a4"/>
-          <w:rFonts w:ascii="Lucida Bright" w:hAnsi="Lucida Bright" w:hint="eastAsia"/>
-        </w:rPr>
-      </w:pPr>
-      <w:r>
-        <w:rPr>
-          <w:rStyle w:val="a4"/>
-          <w:rFonts w:ascii="Lucida Bright" w:hAnsi="Lucida Bright"/>
+          <w:rFonts w:ascii="Arial" w:hAnsi="Arial"/>
+          <w:bCs/>
+          <w:color w:val="000000"/>
+          <w:kern w:val="0"/>
+          <w:sz w:val="22"/>
+        </w:rPr>
+      </w:pPr>
+      <w:r>
+        <w:rPr>
+          <w:rFonts w:ascii="Arial" w:hAnsi="Arial"/>
+          <w:bCs/>
+          <w:color w:val="000000"/>
+          <w:kern w:val="0"/>
+          <w:sz w:val="22"/>
         </w:rPr>
         <w:t>I</w:t>
       </w:r>
       <w:r>
         <w:rPr>
-          <w:rStyle w:val="a4"/>
-          <w:rFonts w:ascii="Lucida Bright" w:hAnsi="Lucida Bright" w:hint="eastAsia"/>
+          <w:rFonts w:ascii="Arial" w:hAnsi="Arial" w:hint="eastAsia"/>
+          <w:bCs/>
+          <w:color w:val="000000"/>
+          <w:kern w:val="0"/>
+          <w:sz w:val="22"/>
         </w:rPr>
         <w:t xml:space="preserve"> picked</w:t>
       </w:r>
       <w:r>
         <w:rPr>
-          <w:rStyle w:val="a4"/>
-          <w:rFonts w:ascii="Lucida Bright" w:hAnsi="Lucida Bright"/>
+          <w:rFonts w:ascii="Arial" w:hAnsi="Arial"/>
+          <w:bCs/>
+          <w:color w:val="000000"/>
+          <w:kern w:val="0"/>
+          <w:sz w:val="22"/>
         </w:rPr>
         <w:t xml:space="preserve"> </w:t>
       </w:r>
       <w:proofErr w:type="spellStart"/>
       <w:r>
         <w:rPr>
-          <w:rStyle w:val="a4"/>
-          <w:rFonts w:ascii="Lucida Bright" w:hAnsi="Lucida Bright"/>
+          <w:rFonts w:ascii="Arial" w:hAnsi="Arial"/>
+          <w:bCs/>
+          <w:color w:val="000000"/>
+          <w:kern w:val="0"/>
+          <w:sz w:val="22"/>
         </w:rPr>
         <w:t>Kneighbors</w:t>
       </w:r>
       <w:proofErr w:type="spellEnd"/>
       <w:r>
         <w:rPr>
-          <w:rStyle w:val="a4"/>
-          <w:rFonts w:ascii="Lucida Bright" w:hAnsi="Lucida Bright"/>
+          <w:rFonts w:ascii="Arial" w:hAnsi="Arial"/>
+          <w:bCs/>
+          <w:color w:val="000000"/>
+          <w:kern w:val="0"/>
+          <w:sz w:val="22"/>
         </w:rPr>
         <w:t xml:space="preserve">, because it has the best performance, no matter in which </w:t>
       </w:r>
       <w:r>
         <w:rPr>
-          <w:rStyle w:val="a4"/>
-          <w:rFonts w:ascii="Lucida Bright" w:hAnsi="Lucida Bright" w:hint="eastAsia"/>
+          <w:rFonts w:ascii="Arial" w:hAnsi="Arial" w:hint="eastAsia"/>
+          <w:bCs/>
+          <w:color w:val="000000"/>
+          <w:kern w:val="0"/>
+          <w:sz w:val="22"/>
         </w:rPr>
         <w:t>indicator.</w:t>
       </w:r>
-      <w:bookmarkStart w:id="0" w:name="_GoBack"/>
-      <w:bookmarkEnd w:id="0"/>
     </w:p>
     <w:p>
       <w:pPr>
@@ -3174,6 +3264,719 @@
         </w:rPr>
         <w:t>What does it mean to tune the parameters of an algorithm, and what can happen if you don’t do this well?  How did you tune the parameters of your particular algorithm? (Some algorithms do not have parameters that you need to tune -- if this is the case for the one you picked, identify and briefly explain how you would have done it for the model that was not your final choice or a different model that does utilize parameter tuning, e.g. a decision tree classifier).  [relevant rubric item: “tune the algorithm”]</w:t>
       </w:r>
+      <w:bookmarkStart w:id="0" w:name="_GoBack"/>
+      <w:bookmarkEnd w:id="0"/>
+    </w:p>
+    <w:p>
+      <w:pPr>
+        <w:widowControl/>
+        <w:spacing w:before="100" w:beforeAutospacing="1" w:after="100" w:afterAutospacing="1"/>
+        <w:ind w:leftChars="300" w:left="630"/>
+        <w:jc w:val="left"/>
+        <w:rPr>
+          <w:rFonts w:ascii="Arial" w:hAnsi="Arial"/>
+          <w:bCs/>
+          <w:color w:val="000000"/>
+          <w:kern w:val="0"/>
+          <w:sz w:val="22"/>
+        </w:rPr>
+      </w:pPr>
+      <w:r>
+        <w:rPr>
+          <w:rFonts w:ascii="Arial" w:hAnsi="Arial" w:hint="eastAsia"/>
+          <w:bCs/>
+          <w:color w:val="000000"/>
+          <w:kern w:val="0"/>
+          <w:sz w:val="22"/>
+        </w:rPr>
+        <w:lastRenderedPageBreak/>
+        <w:t>The parameters deeply influence the behavior and performance of an algorithm.</w:t>
+      </w:r>
+      <w:r>
+        <w:rPr>
+          <w:rFonts w:ascii="Arial" w:hAnsi="Arial"/>
+          <w:bCs/>
+          <w:color w:val="000000"/>
+          <w:kern w:val="0"/>
+          <w:sz w:val="22"/>
+        </w:rPr>
+        <w:t xml:space="preserve"> Generally speaking, we tune the algorithm to increase the accuracy of our model.</w:t>
+      </w:r>
+    </w:p>
+    <w:p>
+      <w:pPr>
+        <w:widowControl/>
+        <w:spacing w:before="100" w:beforeAutospacing="1" w:after="100" w:afterAutospacing="1"/>
+        <w:ind w:leftChars="300" w:left="630"/>
+        <w:jc w:val="left"/>
+        <w:rPr>
+          <w:rFonts w:ascii="Arial" w:hAnsi="Arial" w:hint="eastAsia"/>
+          <w:bCs/>
+          <w:color w:val="000000"/>
+          <w:kern w:val="0"/>
+          <w:sz w:val="22"/>
+        </w:rPr>
+      </w:pPr>
+      <w:r>
+        <w:rPr>
+          <w:rFonts w:ascii="Arial" w:hAnsi="Arial" w:hint="eastAsia"/>
+          <w:bCs/>
+          <w:color w:val="000000"/>
+          <w:kern w:val="0"/>
+          <w:sz w:val="22"/>
+        </w:rPr>
+        <w:t xml:space="preserve">For example, when the k value of k nearest neighbor algorithm is tuned, one </w:t>
+      </w:r>
+      <w:r>
+        <w:rPr>
+          <w:rFonts w:ascii="Arial" w:hAnsi="Arial"/>
+          <w:bCs/>
+          <w:color w:val="000000"/>
+          <w:kern w:val="0"/>
+          <w:sz w:val="22"/>
+        </w:rPr>
+        <w:t>observation</w:t>
+      </w:r>
+      <w:r>
+        <w:rPr>
+          <w:rFonts w:ascii="Arial" w:hAnsi="Arial" w:hint="eastAsia"/>
+          <w:bCs/>
+          <w:color w:val="000000"/>
+          <w:kern w:val="0"/>
+          <w:sz w:val="22"/>
+        </w:rPr>
+        <w:t xml:space="preserve"> may be classified as different labels, which lead to a higher or lower accuracy and recall.</w:t>
+      </w:r>
+    </w:p>
+    <w:p>
+      <w:pPr>
+        <w:widowControl/>
+        <w:spacing w:before="100" w:beforeAutospacing="1" w:after="100" w:afterAutospacing="1"/>
+        <w:ind w:leftChars="300" w:left="630"/>
+        <w:jc w:val="left"/>
+        <w:rPr>
+          <w:rFonts w:ascii="Arial" w:hAnsi="Arial"/>
+          <w:bCs/>
+          <w:color w:val="000000"/>
+          <w:kern w:val="0"/>
+          <w:sz w:val="22"/>
+        </w:rPr>
+      </w:pPr>
+      <w:r>
+        <w:rPr>
+          <w:rFonts w:ascii="Arial" w:hAnsi="Arial" w:hint="eastAsia"/>
+          <w:bCs/>
+          <w:color w:val="000000"/>
+          <w:kern w:val="0"/>
+          <w:sz w:val="22"/>
+        </w:rPr>
+        <w:t>A</w:t>
+      </w:r>
+      <w:r>
+        <w:rPr>
+          <w:rFonts w:ascii="Arial" w:hAnsi="Arial"/>
+          <w:bCs/>
+          <w:color w:val="000000"/>
+          <w:kern w:val="0"/>
+          <w:sz w:val="22"/>
+        </w:rPr>
+        <w:t>nother concerning fo</w:t>
+      </w:r>
+      <w:r>
+        <w:rPr>
+          <w:rFonts w:ascii="Arial" w:hAnsi="Arial"/>
+          <w:bCs/>
+          <w:color w:val="000000"/>
+          <w:kern w:val="0"/>
+          <w:sz w:val="22"/>
+        </w:rPr>
+        <w:t>r tun</w:t>
+      </w:r>
+      <w:r>
+        <w:rPr>
+          <w:rFonts w:ascii="Arial" w:hAnsi="Arial"/>
+          <w:bCs/>
+          <w:color w:val="000000"/>
+          <w:kern w:val="0"/>
+          <w:sz w:val="22"/>
+        </w:rPr>
+        <w:t xml:space="preserve">ing is the </w:t>
+      </w:r>
+      <w:r>
+        <w:rPr>
+          <w:rFonts w:ascii="Arial" w:hAnsi="Arial"/>
+          <w:bCs/>
+          <w:color w:val="000000"/>
+          <w:kern w:val="0"/>
+          <w:sz w:val="22"/>
+        </w:rPr>
+        <w:t>ke</w:t>
+      </w:r>
+      <w:r>
+        <w:rPr>
+          <w:rFonts w:ascii="Arial" w:hAnsi="Arial"/>
+          <w:bCs/>
+          <w:color w:val="000000"/>
+          <w:kern w:val="0"/>
+          <w:sz w:val="22"/>
+        </w:rPr>
+        <w:t>rnel trick. A kernel trick is actually a mapping function, which transform the data points from the origin space into a new space, where they can be easily separated.</w:t>
+      </w:r>
+    </w:p>
+    <w:p>
+      <w:pPr>
+        <w:widowControl/>
+        <w:spacing w:before="100" w:beforeAutospacing="1" w:after="100" w:afterAutospacing="1"/>
+        <w:ind w:leftChars="300" w:left="630"/>
+        <w:jc w:val="left"/>
+        <w:rPr>
+          <w:rFonts w:ascii="Arial" w:hAnsi="Arial"/>
+          <w:bCs/>
+          <w:color w:val="000000"/>
+          <w:kern w:val="0"/>
+          <w:sz w:val="22"/>
+        </w:rPr>
+      </w:pPr>
+      <w:r>
+        <w:rPr>
+          <w:rFonts w:ascii="Arial" w:hAnsi="Arial"/>
+          <w:bCs/>
+          <w:color w:val="000000"/>
+          <w:kern w:val="0"/>
+          <w:sz w:val="22"/>
+        </w:rPr>
+        <w:t>For parameter gamma, it can be understood as the influence radius from each data point on the model.</w:t>
+      </w:r>
+    </w:p>
+    <w:p>
+      <w:pPr>
+        <w:widowControl/>
+        <w:spacing w:before="100" w:beforeAutospacing="1" w:after="100" w:afterAutospacing="1"/>
+        <w:ind w:leftChars="300" w:left="630"/>
+        <w:jc w:val="left"/>
+        <w:rPr>
+          <w:rFonts w:ascii="Arial" w:hAnsi="Arial"/>
+          <w:bCs/>
+          <w:color w:val="000000"/>
+          <w:kern w:val="0"/>
+          <w:sz w:val="22"/>
+        </w:rPr>
+      </w:pPr>
+      <w:r>
+        <w:rPr>
+          <w:rFonts w:ascii="Arial" w:hAnsi="Arial"/>
+          <w:bCs/>
+          <w:color w:val="000000"/>
+          <w:kern w:val="0"/>
+          <w:sz w:val="22"/>
+        </w:rPr>
+        <w:t>For parameter C, it is the tradeoff between model simplicity and misclassification of training examples. A low value for C will result into smooth classification boundary between classes, which also lead to more misclassification.</w:t>
+      </w:r>
+    </w:p>
+    <w:p>
+      <w:pPr>
+        <w:widowControl/>
+        <w:spacing w:before="100" w:beforeAutospacing="1" w:after="100" w:afterAutospacing="1"/>
+        <w:ind w:leftChars="300" w:left="630"/>
+        <w:jc w:val="left"/>
+        <w:rPr>
+          <w:rFonts w:ascii="Arial" w:hAnsi="Arial"/>
+          <w:bCs/>
+          <w:color w:val="000000"/>
+          <w:kern w:val="0"/>
+          <w:sz w:val="22"/>
+        </w:rPr>
+      </w:pPr>
+      <w:r>
+        <w:rPr>
+          <w:rFonts w:ascii="Arial" w:hAnsi="Arial"/>
+          <w:bCs/>
+          <w:color w:val="000000"/>
+          <w:kern w:val="0"/>
+          <w:sz w:val="22"/>
+        </w:rPr>
+        <w:t>O</w:t>
+      </w:r>
+      <w:r>
+        <w:rPr>
+          <w:rFonts w:ascii="Arial" w:hAnsi="Arial"/>
+          <w:bCs/>
+          <w:color w:val="000000"/>
+          <w:kern w:val="0"/>
+          <w:sz w:val="22"/>
+        </w:rPr>
+        <w:t>verfitting</w:t>
+      </w:r>
+      <w:r>
+        <w:rPr>
+          <w:rFonts w:ascii="Arial" w:hAnsi="Arial"/>
+          <w:bCs/>
+          <w:color w:val="000000"/>
+          <w:kern w:val="0"/>
+          <w:sz w:val="22"/>
+        </w:rPr>
+        <w:t xml:space="preserve"> is another problem.</w:t>
+      </w:r>
+      <w:r>
+        <w:rPr>
+          <w:rFonts w:ascii="Arial" w:hAnsi="Arial" w:hint="eastAsia"/>
+          <w:bCs/>
+          <w:color w:val="000000"/>
+          <w:kern w:val="0"/>
+          <w:sz w:val="22"/>
+        </w:rPr>
+        <w:t xml:space="preserve"> </w:t>
+      </w:r>
+      <w:r>
+        <w:rPr>
+          <w:rFonts w:ascii="Arial" w:hAnsi="Arial" w:hint="eastAsia"/>
+          <w:bCs/>
+          <w:color w:val="000000"/>
+          <w:kern w:val="0"/>
+          <w:sz w:val="22"/>
+        </w:rPr>
+        <w:t xml:space="preserve">If the c value of support vector machine is tuned badly, it may result into </w:t>
+      </w:r>
+      <w:r>
+        <w:rPr>
+          <w:rFonts w:ascii="Arial" w:hAnsi="Arial"/>
+          <w:bCs/>
+          <w:color w:val="000000"/>
+          <w:kern w:val="0"/>
+          <w:sz w:val="22"/>
+        </w:rPr>
+        <w:t>overfitting</w:t>
+      </w:r>
+      <w:r>
+        <w:rPr>
+          <w:rFonts w:ascii="Arial" w:hAnsi="Arial" w:hint="eastAsia"/>
+          <w:bCs/>
+          <w:color w:val="000000"/>
+          <w:kern w:val="0"/>
+          <w:sz w:val="22"/>
+        </w:rPr>
+        <w:t>. This will deeply harm its performance on any test dataset other than the training data.</w:t>
+      </w:r>
+      <w:r>
+        <w:rPr>
+          <w:rFonts w:ascii="Arial" w:hAnsi="Arial"/>
+          <w:bCs/>
+          <w:color w:val="000000"/>
+          <w:kern w:val="0"/>
+          <w:sz w:val="22"/>
+        </w:rPr>
+        <w:t xml:space="preserve"> And it will increase the computational complexity of our algorithm</w:t>
+      </w:r>
+      <w:r>
+        <w:rPr>
+          <w:rFonts w:ascii="Arial" w:hAnsi="Arial" w:hint="eastAsia"/>
+          <w:bCs/>
+          <w:color w:val="000000"/>
+          <w:kern w:val="0"/>
+          <w:sz w:val="22"/>
+        </w:rPr>
+        <w:t>，</w:t>
+      </w:r>
+      <w:r>
+        <w:rPr>
+          <w:rFonts w:ascii="Arial" w:hAnsi="Arial"/>
+          <w:bCs/>
+          <w:color w:val="000000"/>
+          <w:kern w:val="0"/>
+          <w:sz w:val="22"/>
+        </w:rPr>
+        <w:t>and performance increase for specific data set at the cost of performance on any other data set.</w:t>
+      </w:r>
+    </w:p>
+    <w:p>
+      <w:pPr>
+        <w:widowControl/>
+        <w:spacing w:before="100" w:beforeAutospacing="1" w:after="100" w:afterAutospacing="1"/>
+        <w:ind w:leftChars="300" w:left="630"/>
+        <w:jc w:val="left"/>
+        <w:rPr>
+          <w:rFonts w:ascii="Arial" w:hAnsi="Arial"/>
+          <w:bCs/>
+          <w:color w:val="000000"/>
+          <w:kern w:val="0"/>
+          <w:sz w:val="22"/>
+        </w:rPr>
+      </w:pPr>
+      <w:r>
+        <w:rPr>
+          <w:rFonts w:ascii="Arial" w:hAnsi="Arial" w:hint="eastAsia"/>
+          <w:bCs/>
+          <w:color w:val="000000"/>
+          <w:kern w:val="0"/>
+          <w:sz w:val="22"/>
+        </w:rPr>
+        <w:t xml:space="preserve">When we use select k best algorithm to evaluate the features, </w:t>
+      </w:r>
+      <w:r>
+        <w:rPr>
+          <w:rFonts w:ascii="Arial" w:hAnsi="Arial" w:hint="eastAsia"/>
+          <w:bCs/>
+          <w:color w:val="000000"/>
+          <w:kern w:val="0"/>
+          <w:sz w:val="22"/>
+        </w:rPr>
+        <w:t xml:space="preserve">we may lose some information if we set a too low k value, </w:t>
+      </w:r>
+      <w:r>
+        <w:rPr>
+          <w:rFonts w:ascii="Arial" w:hAnsi="Arial"/>
+          <w:bCs/>
+          <w:color w:val="000000"/>
+          <w:kern w:val="0"/>
+          <w:sz w:val="22"/>
+        </w:rPr>
+        <w:t>and</w:t>
+      </w:r>
+      <w:r>
+        <w:rPr>
+          <w:rFonts w:ascii="Arial" w:hAnsi="Arial" w:hint="eastAsia"/>
+          <w:bCs/>
+          <w:color w:val="000000"/>
+          <w:kern w:val="0"/>
+          <w:sz w:val="22"/>
+        </w:rPr>
+        <w:t xml:space="preserve"> we may increase some noise to our classifier if we set a too high k value.</w:t>
+      </w:r>
+    </w:p>
+    <w:p>
+      <w:pPr>
+        <w:widowControl/>
+        <w:spacing w:before="100" w:beforeAutospacing="1" w:after="100" w:afterAutospacing="1"/>
+        <w:ind w:leftChars="300" w:left="630"/>
+        <w:jc w:val="left"/>
+        <w:rPr>
+          <w:rFonts w:ascii="Arial" w:hAnsi="Arial"/>
+          <w:bCs/>
+          <w:color w:val="000000"/>
+          <w:kern w:val="0"/>
+          <w:sz w:val="22"/>
+        </w:rPr>
+      </w:pPr>
+      <w:r>
+        <w:rPr>
+          <w:rFonts w:ascii="Arial" w:hAnsi="Arial" w:hint="eastAsia"/>
+          <w:bCs/>
+          <w:color w:val="000000"/>
+          <w:kern w:val="0"/>
+          <w:sz w:val="22"/>
+        </w:rPr>
+        <w:t xml:space="preserve">I used pipeline and </w:t>
+      </w:r>
+      <w:proofErr w:type="spellStart"/>
+      <w:r>
+        <w:rPr>
+          <w:rFonts w:ascii="Arial" w:hAnsi="Arial"/>
+          <w:bCs/>
+          <w:color w:val="000000"/>
+          <w:kern w:val="0"/>
+          <w:sz w:val="22"/>
+        </w:rPr>
+        <w:t>GridSearchCV</w:t>
+      </w:r>
+      <w:proofErr w:type="spellEnd"/>
+      <w:r>
+        <w:rPr>
+          <w:rFonts w:ascii="Arial" w:hAnsi="Arial" w:hint="eastAsia"/>
+          <w:bCs/>
+          <w:color w:val="000000"/>
+          <w:kern w:val="0"/>
+          <w:sz w:val="22"/>
+        </w:rPr>
+        <w:t xml:space="preserve"> in the </w:t>
+      </w:r>
+      <w:proofErr w:type="spellStart"/>
+      <w:r>
+        <w:rPr>
+          <w:rFonts w:ascii="Arial" w:hAnsi="Arial" w:hint="eastAsia"/>
+          <w:bCs/>
+          <w:color w:val="000000"/>
+          <w:kern w:val="0"/>
+          <w:sz w:val="22"/>
+        </w:rPr>
+        <w:t>sklearn</w:t>
+      </w:r>
+      <w:proofErr w:type="spellEnd"/>
+      <w:r>
+        <w:rPr>
+          <w:rFonts w:ascii="Arial" w:hAnsi="Arial" w:hint="eastAsia"/>
+          <w:bCs/>
+          <w:color w:val="000000"/>
+          <w:kern w:val="0"/>
+          <w:sz w:val="22"/>
+        </w:rPr>
+        <w:t xml:space="preserve"> to find the</w:t>
+      </w:r>
+      <w:r>
+        <w:rPr>
+          <w:rFonts w:ascii="Arial" w:hAnsi="Arial" w:hint="eastAsia"/>
+          <w:bCs/>
+          <w:color w:val="000000"/>
+          <w:kern w:val="0"/>
+          <w:sz w:val="22"/>
+        </w:rPr>
+        <w:t xml:space="preserve"> best parameter of my algorithm</w:t>
+      </w:r>
+      <w:r>
+        <w:rPr>
+          <w:rFonts w:ascii="Arial" w:hAnsi="Arial"/>
+          <w:bCs/>
+          <w:color w:val="000000"/>
+          <w:kern w:val="0"/>
+          <w:sz w:val="22"/>
+        </w:rPr>
+        <w:t>, in order to optimize the F1 score.</w:t>
+      </w:r>
+    </w:p>
+    <w:p>
+      <w:pPr>
+        <w:pStyle w:val="a6"/>
+        <w:widowControl/>
+        <w:numPr>
+          <w:ilvl w:val="0"/>
+          <w:numId w:val="1"/>
+        </w:numPr>
+        <w:spacing w:before="100" w:beforeAutospacing="1" w:after="100" w:afterAutospacing="1"/>
+        <w:ind w:firstLineChars="0"/>
+        <w:jc w:val="left"/>
+        <w:rPr>
+          <w:rStyle w:val="a4"/>
+          <w:rFonts w:ascii="Lucida Bright" w:hAnsi="Lucida Bright"/>
+        </w:rPr>
+      </w:pPr>
+      <w:r>
+        <w:rPr>
+          <w:rStyle w:val="a4"/>
+          <w:rFonts w:ascii="Lucida Bright" w:hAnsi="Lucida Bright"/>
+        </w:rPr>
+        <w:t>What is validation, and what’s a classic mistake you can make if you do it wrong? How did you validate your analysis?  [relevant rubric item: “validation strategy”]</w:t>
+      </w:r>
+    </w:p>
+    <w:p>
+      <w:pPr>
+        <w:widowControl/>
+        <w:spacing w:before="100" w:beforeAutospacing="1" w:after="100" w:afterAutospacing="1"/>
+        <w:ind w:leftChars="300" w:left="630"/>
+        <w:jc w:val="left"/>
+        <w:rPr>
+          <w:rFonts w:ascii="Arial" w:hAnsi="Arial"/>
+          <w:bCs/>
+          <w:color w:val="000000"/>
+          <w:kern w:val="0"/>
+          <w:sz w:val="22"/>
+        </w:rPr>
+      </w:pPr>
+      <w:r>
+        <w:rPr>
+          <w:rFonts w:ascii="Arial" w:hAnsi="Arial" w:hint="eastAsia"/>
+          <w:bCs/>
+          <w:color w:val="000000"/>
+          <w:kern w:val="0"/>
+          <w:sz w:val="22"/>
+        </w:rPr>
+        <w:t>Va</w:t>
+      </w:r>
+      <w:r>
+        <w:rPr>
+          <w:rFonts w:ascii="Arial" w:hAnsi="Arial"/>
+          <w:bCs/>
+          <w:color w:val="000000"/>
+          <w:kern w:val="0"/>
+          <w:sz w:val="22"/>
+        </w:rPr>
+        <w:t>lidation is the test for the performance of our model. During the validation, our model is tested with data that different from the training data. The predicted result should be compared with the test dataset labels. The main indicators include accuracy, precision, recall and f1 score.</w:t>
+      </w:r>
+    </w:p>
+    <w:p>
+      <w:pPr>
+        <w:widowControl/>
+        <w:spacing w:before="100" w:beforeAutospacing="1" w:after="100" w:afterAutospacing="1"/>
+        <w:ind w:leftChars="300" w:left="630"/>
+        <w:jc w:val="left"/>
+        <w:rPr>
+          <w:rFonts w:ascii="Arial" w:hAnsi="Arial"/>
+          <w:bCs/>
+          <w:color w:val="000000"/>
+          <w:kern w:val="0"/>
+          <w:sz w:val="22"/>
+        </w:rPr>
+      </w:pPr>
+      <w:r>
+        <w:rPr>
+          <w:rFonts w:ascii="Arial" w:hAnsi="Arial"/>
+          <w:bCs/>
+          <w:color w:val="000000"/>
+          <w:kern w:val="0"/>
+          <w:sz w:val="22"/>
+        </w:rPr>
+        <w:t>The classic mistake include that, we may sample from th</w:t>
+      </w:r>
+      <w:r>
+        <w:rPr>
+          <w:rFonts w:ascii="Arial" w:hAnsi="Arial"/>
+          <w:bCs/>
+          <w:color w:val="000000"/>
+          <w:kern w:val="0"/>
+          <w:sz w:val="22"/>
+        </w:rPr>
+        <w:t>e origin data in certain sequence</w:t>
+      </w:r>
+      <w:r>
+        <w:rPr>
+          <w:rFonts w:ascii="Arial" w:hAnsi="Arial"/>
+          <w:bCs/>
+          <w:color w:val="000000"/>
+          <w:kern w:val="0"/>
+          <w:sz w:val="22"/>
+        </w:rPr>
+        <w:t xml:space="preserve">, but not randomly. This will result into extremely high or low </w:t>
+      </w:r>
+      <w:r>
+        <w:rPr>
+          <w:rFonts w:ascii="Arial" w:hAnsi="Arial"/>
+          <w:bCs/>
+          <w:color w:val="000000"/>
+          <w:kern w:val="0"/>
+          <w:sz w:val="22"/>
+        </w:rPr>
+        <w:lastRenderedPageBreak/>
+        <w:t xml:space="preserve">performance of our model. </w:t>
+      </w:r>
+      <w:proofErr w:type="gramStart"/>
+      <w:r>
+        <w:rPr>
+          <w:rFonts w:ascii="Arial" w:hAnsi="Arial"/>
+          <w:bCs/>
+          <w:color w:val="000000"/>
+          <w:kern w:val="0"/>
+          <w:sz w:val="22"/>
+        </w:rPr>
+        <w:t xml:space="preserve">Because the test data can’t show the general trend or pattern of the whole </w:t>
+      </w:r>
+      <w:r>
+        <w:rPr>
+          <w:rFonts w:ascii="Arial" w:hAnsi="Arial" w:hint="eastAsia"/>
+          <w:bCs/>
+          <w:color w:val="000000"/>
+          <w:kern w:val="0"/>
+          <w:sz w:val="22"/>
+        </w:rPr>
+        <w:t>population.</w:t>
+      </w:r>
+      <w:proofErr w:type="gramEnd"/>
+    </w:p>
+    <w:p>
+      <w:pPr>
+        <w:widowControl/>
+        <w:spacing w:before="100" w:beforeAutospacing="1" w:after="100" w:afterAutospacing="1"/>
+        <w:ind w:leftChars="300" w:left="630"/>
+        <w:jc w:val="left"/>
+        <w:rPr>
+          <w:rFonts w:ascii="Arial" w:hAnsi="Arial"/>
+          <w:bCs/>
+          <w:color w:val="000000"/>
+          <w:kern w:val="0"/>
+          <w:sz w:val="22"/>
+        </w:rPr>
+      </w:pPr>
+      <w:r>
+        <w:rPr>
+          <w:rFonts w:ascii="Arial" w:hAnsi="Arial"/>
+          <w:bCs/>
+          <w:color w:val="000000"/>
+          <w:kern w:val="0"/>
+          <w:sz w:val="22"/>
+        </w:rPr>
+        <w:t xml:space="preserve">I use the function </w:t>
+      </w:r>
+      <w:proofErr w:type="spellStart"/>
+      <w:r>
+        <w:rPr>
+          <w:rFonts w:ascii="Arial" w:hAnsi="Arial"/>
+          <w:bCs/>
+          <w:color w:val="000000"/>
+          <w:kern w:val="0"/>
+          <w:sz w:val="22"/>
+        </w:rPr>
+        <w:t>StratifiedShuffleSplit</w:t>
+      </w:r>
+      <w:proofErr w:type="spellEnd"/>
+      <w:r>
+        <w:rPr>
+          <w:rFonts w:ascii="Arial" w:hAnsi="Arial"/>
+          <w:bCs/>
+          <w:color w:val="000000"/>
+          <w:kern w:val="0"/>
+          <w:sz w:val="22"/>
+        </w:rPr>
+        <w:t xml:space="preserve"> to </w:t>
+      </w:r>
+      <w:r>
+        <w:rPr>
+          <w:rFonts w:ascii="Arial" w:hAnsi="Arial"/>
+          <w:bCs/>
+          <w:color w:val="000000"/>
+          <w:kern w:val="0"/>
+          <w:sz w:val="22"/>
+        </w:rPr>
+        <w:t xml:space="preserve">separate the training and test data. In order to find a better evaluation, I made </w:t>
+      </w:r>
+      <w:proofErr w:type="gramStart"/>
+      <w:r>
+        <w:rPr>
+          <w:rFonts w:ascii="Arial" w:hAnsi="Arial"/>
+          <w:bCs/>
+          <w:color w:val="000000"/>
+          <w:kern w:val="0"/>
+          <w:sz w:val="22"/>
+        </w:rPr>
+        <w:t>100 iteration</w:t>
+      </w:r>
+      <w:r>
+        <w:rPr>
+          <w:rFonts w:ascii="Arial" w:hAnsi="Arial" w:hint="eastAsia"/>
+          <w:bCs/>
+          <w:color w:val="000000"/>
+          <w:kern w:val="0"/>
+          <w:sz w:val="22"/>
+        </w:rPr>
+        <w:t xml:space="preserve"> </w:t>
+      </w:r>
+      <w:r>
+        <w:rPr>
+          <w:rFonts w:ascii="Arial" w:hAnsi="Arial"/>
+          <w:bCs/>
+          <w:color w:val="000000"/>
+          <w:kern w:val="0"/>
+          <w:sz w:val="22"/>
+        </w:rPr>
+        <w:t xml:space="preserve">to avoid </w:t>
+      </w:r>
+      <w:r>
+        <w:rPr>
+          <w:rFonts w:ascii="Arial" w:hAnsi="Arial"/>
+          <w:bCs/>
+          <w:color w:val="000000"/>
+          <w:kern w:val="0"/>
+          <w:sz w:val="22"/>
+        </w:rPr>
+        <w:t>fortuity</w:t>
+      </w:r>
+      <w:proofErr w:type="gramEnd"/>
+      <w:r>
+        <w:rPr>
+          <w:rFonts w:ascii="Arial" w:hAnsi="Arial"/>
+          <w:bCs/>
+          <w:color w:val="000000"/>
+          <w:kern w:val="0"/>
+          <w:sz w:val="22"/>
+        </w:rPr>
+        <w:t>.</w:t>
+      </w:r>
     </w:p>
     <w:p>
       <w:pPr>
@@ -3194,40 +3997,498 @@
           <w:rStyle w:val="a4"/>
           <w:rFonts w:ascii="Lucida Bright" w:hAnsi="Lucida Bright"/>
         </w:rPr>
-        <w:t>What is validation, and what’s a classic mistake you can make if you do it wrong? How did you validate your analysis?  [relevant rubric item: “validation strategy”]</w:t>
-      </w:r>
+        <w:t>Give at least 2 evaluation metrics and your average performance for each of them.  Explain an interpretation of your metrics that says something human-understandable about your algorithm’s performance. [relevant rubric item: “usage of evaluation metrics”]</w:t>
+      </w:r>
+    </w:p>
+    <w:tbl>
+      <w:tblPr>
+        <w:tblStyle w:val="aa"/>
+        <w:tblW w:w="5812" w:type="dxa"/>
+        <w:jc w:val="center"/>
+        <w:tblLook w:val="04A0" w:firstRow="1" w:lastRow="0" w:firstColumn="1" w:lastColumn="0" w:noHBand="0" w:noVBand="1"/>
+      </w:tblPr>
+      <w:tblGrid>
+        <w:gridCol w:w="1459"/>
+        <w:gridCol w:w="1213"/>
+        <w:gridCol w:w="1188"/>
+        <w:gridCol w:w="976"/>
+        <w:gridCol w:w="976"/>
+      </w:tblGrid>
+      <w:tr>
+        <w:trPr>
+          <w:jc w:val="center"/>
+        </w:trPr>
+        <w:tc>
+          <w:tcPr>
+            <w:tcW w:w="1459" w:type="dxa"/>
+          </w:tcPr>
+          <w:p>
+            <w:pPr>
+              <w:widowControl/>
+              <w:spacing w:before="100" w:beforeAutospacing="1" w:after="100" w:afterAutospacing="1"/>
+              <w:jc w:val="left"/>
+              <w:rPr>
+                <w:rStyle w:val="a4"/>
+                <w:rFonts w:ascii="Lucida Bright" w:hAnsi="Lucida Bright"/>
+                <w:lang w:val="de-DE"/>
+              </w:rPr>
+            </w:pPr>
+          </w:p>
+        </w:tc>
+        <w:tc>
+          <w:tcPr>
+            <w:tcW w:w="1213" w:type="dxa"/>
+          </w:tcPr>
+          <w:p>
+            <w:pPr>
+              <w:widowControl/>
+              <w:spacing w:before="100" w:beforeAutospacing="1" w:after="100" w:afterAutospacing="1"/>
+              <w:jc w:val="left"/>
+              <w:rPr>
+                <w:rStyle w:val="a4"/>
+                <w:rFonts w:ascii="Lucida Bright" w:hAnsi="Lucida Bright"/>
+                <w:lang w:val="de-DE"/>
+              </w:rPr>
+            </w:pPr>
+            <w:r>
+              <w:rPr>
+                <w:rStyle w:val="a4"/>
+                <w:rFonts w:ascii="Lucida Bright" w:hAnsi="Lucida Bright"/>
+                <w:lang w:val="de-DE"/>
+              </w:rPr>
+              <w:t>Accura</w:t>
+            </w:r>
+            <w:r>
+              <w:rPr>
+                <w:rStyle w:val="a4"/>
+                <w:rFonts w:ascii="Lucida Bright" w:hAnsi="Lucida Bright"/>
+                <w:lang w:val="de-DE"/>
+              </w:rPr>
+              <w:t>c</w:t>
+            </w:r>
+            <w:r>
+              <w:rPr>
+                <w:rStyle w:val="a4"/>
+                <w:rFonts w:ascii="Lucida Bright" w:hAnsi="Lucida Bright"/>
+                <w:lang w:val="de-DE"/>
+              </w:rPr>
+              <w:t>y</w:t>
+            </w:r>
+          </w:p>
+        </w:tc>
+        <w:tc>
+          <w:tcPr>
+            <w:tcW w:w="1188" w:type="dxa"/>
+          </w:tcPr>
+          <w:p>
+            <w:pPr>
+              <w:widowControl/>
+              <w:spacing w:before="100" w:beforeAutospacing="1" w:after="100" w:afterAutospacing="1"/>
+              <w:jc w:val="left"/>
+              <w:rPr>
+                <w:rStyle w:val="a4"/>
+                <w:rFonts w:ascii="Lucida Bright" w:hAnsi="Lucida Bright"/>
+                <w:lang w:val="de-DE"/>
+              </w:rPr>
+            </w:pPr>
+            <w:r>
+              <w:rPr>
+                <w:rStyle w:val="a4"/>
+                <w:rFonts w:ascii="Lucida Bright" w:hAnsi="Lucida Bright"/>
+                <w:lang w:val="de-DE"/>
+              </w:rPr>
+              <w:t>Precision</w:t>
+            </w:r>
+          </w:p>
+        </w:tc>
+        <w:tc>
+          <w:tcPr>
+            <w:tcW w:w="976" w:type="dxa"/>
+          </w:tcPr>
+          <w:p>
+            <w:pPr>
+              <w:widowControl/>
+              <w:spacing w:before="100" w:beforeAutospacing="1" w:after="100" w:afterAutospacing="1"/>
+              <w:jc w:val="left"/>
+              <w:rPr>
+                <w:rStyle w:val="a4"/>
+                <w:rFonts w:ascii="Lucida Bright" w:hAnsi="Lucida Bright"/>
+                <w:lang w:val="de-DE"/>
+              </w:rPr>
+            </w:pPr>
+            <w:r>
+              <w:rPr>
+                <w:rStyle w:val="a4"/>
+                <w:rFonts w:ascii="Lucida Bright" w:hAnsi="Lucida Bright"/>
+                <w:lang w:val="de-DE"/>
+              </w:rPr>
+              <w:t>Recall</w:t>
+            </w:r>
+          </w:p>
+        </w:tc>
+        <w:tc>
+          <w:tcPr>
+            <w:tcW w:w="976" w:type="dxa"/>
+          </w:tcPr>
+          <w:p>
+            <w:pPr>
+              <w:widowControl/>
+              <w:spacing w:before="100" w:beforeAutospacing="1" w:after="100" w:afterAutospacing="1"/>
+              <w:jc w:val="left"/>
+              <w:rPr>
+                <w:rStyle w:val="a4"/>
+                <w:rFonts w:ascii="Lucida Bright" w:hAnsi="Lucida Bright"/>
+                <w:lang w:val="de-DE"/>
+              </w:rPr>
+            </w:pPr>
+            <w:r>
+              <w:rPr>
+                <w:rStyle w:val="a4"/>
+                <w:rFonts w:ascii="Lucida Bright" w:hAnsi="Lucida Bright"/>
+                <w:lang w:val="de-DE"/>
+              </w:rPr>
+              <w:t>F1</w:t>
+            </w:r>
+          </w:p>
+        </w:tc>
+      </w:tr>
+      <w:tr>
+        <w:trPr>
+          <w:jc w:val="center"/>
+        </w:trPr>
+        <w:tc>
+          <w:tcPr>
+            <w:tcW w:w="1459" w:type="dxa"/>
+          </w:tcPr>
+          <w:p>
+            <w:pPr>
+              <w:widowControl/>
+              <w:spacing w:before="100" w:beforeAutospacing="1" w:after="100" w:afterAutospacing="1"/>
+              <w:jc w:val="left"/>
+              <w:rPr>
+                <w:rStyle w:val="a4"/>
+                <w:rFonts w:ascii="Lucida Bright" w:hAnsi="Lucida Bright"/>
+                <w:lang w:val="de-DE"/>
+              </w:rPr>
+            </w:pPr>
+            <w:r>
+              <w:rPr>
+                <w:rStyle w:val="a4"/>
+                <w:rFonts w:ascii="Lucida Bright" w:hAnsi="Lucida Bright"/>
+                <w:lang w:val="de-DE"/>
+              </w:rPr>
+              <w:t>KNeighbors</w:t>
+            </w:r>
+          </w:p>
+        </w:tc>
+        <w:tc>
+          <w:tcPr>
+            <w:tcW w:w="1213" w:type="dxa"/>
+          </w:tcPr>
+          <w:p>
+            <w:pPr>
+              <w:widowControl/>
+              <w:spacing w:before="100" w:beforeAutospacing="1" w:after="100" w:afterAutospacing="1"/>
+              <w:jc w:val="left"/>
+              <w:rPr>
+                <w:rStyle w:val="a4"/>
+                <w:rFonts w:ascii="Arial" w:hAnsi="Arial" w:cs="Arial"/>
+                <w:b w:val="0"/>
+              </w:rPr>
+            </w:pPr>
+            <w:r>
+              <w:rPr>
+                <w:rStyle w:val="a4"/>
+                <w:rFonts w:ascii="Arial" w:hAnsi="Arial" w:cs="Arial"/>
+                <w:b w:val="0"/>
+              </w:rPr>
+              <w:t>0.87800</w:t>
+            </w:r>
+          </w:p>
+        </w:tc>
+        <w:tc>
+          <w:tcPr>
+            <w:tcW w:w="1188" w:type="dxa"/>
+          </w:tcPr>
+          <w:p>
+            <w:pPr>
+              <w:widowControl/>
+              <w:spacing w:before="100" w:beforeAutospacing="1" w:after="100" w:afterAutospacing="1"/>
+              <w:jc w:val="left"/>
+              <w:rPr>
+                <w:rStyle w:val="a4"/>
+                <w:rFonts w:ascii="Arial" w:hAnsi="Arial" w:cs="Arial"/>
+                <w:b w:val="0"/>
+              </w:rPr>
+            </w:pPr>
+            <w:r>
+              <w:rPr>
+                <w:rStyle w:val="a4"/>
+                <w:rFonts w:ascii="Arial" w:hAnsi="Arial" w:cs="Arial"/>
+                <w:b w:val="0"/>
+              </w:rPr>
+              <w:t>0.69602</w:t>
+            </w:r>
+          </w:p>
+        </w:tc>
+        <w:tc>
+          <w:tcPr>
+            <w:tcW w:w="976" w:type="dxa"/>
+          </w:tcPr>
+          <w:p>
+            <w:pPr>
+              <w:widowControl/>
+              <w:spacing w:before="100" w:beforeAutospacing="1" w:after="100" w:afterAutospacing="1"/>
+              <w:jc w:val="left"/>
+              <w:rPr>
+                <w:rStyle w:val="a4"/>
+                <w:rFonts w:ascii="Arial" w:hAnsi="Arial" w:cs="Arial"/>
+                <w:b w:val="0"/>
+              </w:rPr>
+            </w:pPr>
+            <w:r>
+              <w:rPr>
+                <w:rStyle w:val="a4"/>
+                <w:rFonts w:ascii="Arial" w:hAnsi="Arial" w:cs="Arial"/>
+                <w:b w:val="0"/>
+              </w:rPr>
+              <w:t>0.36750</w:t>
+            </w:r>
+          </w:p>
+        </w:tc>
+        <w:tc>
+          <w:tcPr>
+            <w:tcW w:w="976" w:type="dxa"/>
+          </w:tcPr>
+          <w:p>
+            <w:pPr>
+              <w:widowControl/>
+              <w:spacing w:before="100" w:beforeAutospacing="1" w:after="100" w:afterAutospacing="1"/>
+              <w:jc w:val="left"/>
+              <w:rPr>
+                <w:rStyle w:val="a4"/>
+                <w:rFonts w:ascii="Arial" w:hAnsi="Arial" w:cs="Arial"/>
+                <w:b w:val="0"/>
+              </w:rPr>
+            </w:pPr>
+            <w:r>
+              <w:rPr>
+                <w:rStyle w:val="a4"/>
+                <w:rFonts w:ascii="Arial" w:hAnsi="Arial" w:cs="Arial"/>
+                <w:b w:val="0"/>
+              </w:rPr>
+              <w:t>0.48102</w:t>
+            </w:r>
+          </w:p>
+        </w:tc>
+      </w:tr>
+    </w:tbl>
+    <w:p>
+      <w:pPr>
+        <w:ind w:left="720"/>
+        <w:rPr>
+          <w:rFonts w:ascii="Arial" w:hAnsi="Arial"/>
+          <w:bCs/>
+          <w:color w:val="000000"/>
+          <w:kern w:val="0"/>
+          <w:sz w:val="22"/>
+        </w:rPr>
+      </w:pPr>
     </w:p>
     <w:p>
       <w:pPr>
         <w:widowControl/>
-        <w:numPr>
-          <w:ilvl w:val="0"/>
-          <w:numId w:val="1"/>
-        </w:numPr>
         <w:spacing w:before="100" w:beforeAutospacing="1" w:after="100" w:afterAutospacing="1"/>
+        <w:ind w:leftChars="300" w:left="630"/>
         <w:jc w:val="left"/>
         <w:rPr>
-          <w:rStyle w:val="a4"/>
-          <w:rFonts w:ascii="Lucida Bright" w:hAnsi="Lucida Bright"/>
-        </w:rPr>
-      </w:pPr>
-      <w:r>
-        <w:rPr>
-          <w:rStyle w:val="a4"/>
-          <w:rFonts w:ascii="Lucida Bright" w:hAnsi="Lucida Bright"/>
-        </w:rPr>
-        <w:t xml:space="preserve">Give at least 2 evaluation metrics and your average performance for each of them.  Explain an interpretation of your metrics that says </w:t>
-      </w:r>
-      <w:r>
-        <w:rPr>
-          <w:rStyle w:val="a4"/>
-          <w:rFonts w:ascii="Lucida Bright" w:hAnsi="Lucida Bright"/>
-        </w:rPr>
-        <w:lastRenderedPageBreak/>
-        <w:t>something human-understandable about your algorithm’s performance. [relevant rubric item: “usage of evaluation metrics”]</w:t>
+          <w:rFonts w:ascii="Arial" w:hAnsi="Arial"/>
+          <w:bCs/>
+          <w:color w:val="000000"/>
+          <w:kern w:val="0"/>
+          <w:sz w:val="22"/>
+        </w:rPr>
+      </w:pPr>
+      <w:r>
+        <w:rPr>
+          <w:rFonts w:ascii="Arial" w:hAnsi="Arial"/>
+          <w:bCs/>
+          <w:color w:val="000000"/>
+          <w:kern w:val="0"/>
+          <w:sz w:val="22"/>
+        </w:rPr>
+        <w:t>Here is my evaluation metrics table.</w:t>
       </w:r>
     </w:p>
-    <w:p/>
+    <w:p>
+      <w:pPr>
+        <w:widowControl/>
+        <w:spacing w:before="100" w:beforeAutospacing="1" w:after="100" w:afterAutospacing="1"/>
+        <w:ind w:leftChars="300" w:left="630"/>
+        <w:jc w:val="left"/>
+        <w:rPr>
+          <w:rFonts w:ascii="Arial" w:hAnsi="Arial"/>
+          <w:bCs/>
+          <w:color w:val="000000"/>
+          <w:kern w:val="0"/>
+          <w:sz w:val="22"/>
+        </w:rPr>
+      </w:pPr>
+      <w:r>
+        <w:rPr>
+          <w:rFonts w:ascii="Arial" w:hAnsi="Arial"/>
+          <w:bCs/>
+          <w:color w:val="000000"/>
+          <w:kern w:val="0"/>
+          <w:sz w:val="22"/>
+        </w:rPr>
+        <w:t>Accuracy</w:t>
+      </w:r>
+      <w:r>
+        <w:rPr>
+          <w:rFonts w:ascii="Arial" w:hAnsi="Arial"/>
+          <w:bCs/>
+          <w:color w:val="000000"/>
+          <w:kern w:val="0"/>
+          <w:sz w:val="22"/>
+        </w:rPr>
+        <w:t xml:space="preserve"> </w:t>
+      </w:r>
+      <w:proofErr w:type="gramStart"/>
+      <w:r>
+        <w:rPr>
+          <w:rFonts w:ascii="Arial" w:hAnsi="Arial"/>
+          <w:bCs/>
+          <w:color w:val="000000"/>
+          <w:kern w:val="0"/>
+          <w:sz w:val="22"/>
+        </w:rPr>
+        <w:t>indicate</w:t>
+      </w:r>
+      <w:proofErr w:type="gramEnd"/>
+      <w:r>
+        <w:rPr>
+          <w:rFonts w:ascii="Arial" w:hAnsi="Arial"/>
+          <w:bCs/>
+          <w:color w:val="000000"/>
+          <w:kern w:val="0"/>
+          <w:sz w:val="22"/>
+        </w:rPr>
+        <w:t xml:space="preserve"> that, how likely is the model right, no matter it identify a given observation as negative or positive.</w:t>
+      </w:r>
+    </w:p>
+    <w:p>
+      <w:pPr>
+        <w:widowControl/>
+        <w:spacing w:before="100" w:beforeAutospacing="1" w:after="100" w:afterAutospacing="1"/>
+        <w:ind w:leftChars="300" w:left="630"/>
+        <w:jc w:val="left"/>
+        <w:rPr>
+          <w:rFonts w:ascii="Arial" w:hAnsi="Arial"/>
+          <w:bCs/>
+          <w:color w:val="000000"/>
+          <w:kern w:val="0"/>
+          <w:sz w:val="22"/>
+        </w:rPr>
+      </w:pPr>
+      <w:r>
+        <w:rPr>
+          <w:rFonts w:ascii="Arial" w:hAnsi="Arial"/>
+          <w:bCs/>
+          <w:color w:val="000000"/>
+          <w:kern w:val="0"/>
+          <w:sz w:val="22"/>
+        </w:rPr>
+        <w:t>Precision indicate that, when our model identify an observation as positive, how likely should I believe it.</w:t>
+      </w:r>
+    </w:p>
+    <w:p>
+      <w:pPr>
+        <w:widowControl/>
+        <w:spacing w:before="100" w:beforeAutospacing="1" w:after="100" w:afterAutospacing="1"/>
+        <w:ind w:leftChars="300" w:left="630"/>
+        <w:jc w:val="left"/>
+        <w:rPr>
+          <w:rFonts w:ascii="Arial" w:hAnsi="Arial"/>
+          <w:bCs/>
+          <w:color w:val="000000"/>
+          <w:kern w:val="0"/>
+          <w:sz w:val="22"/>
+        </w:rPr>
+      </w:pPr>
+      <w:proofErr w:type="gramStart"/>
+      <w:r>
+        <w:rPr>
+          <w:rFonts w:ascii="Arial" w:hAnsi="Arial"/>
+          <w:bCs/>
+          <w:color w:val="000000"/>
+          <w:kern w:val="0"/>
+          <w:sz w:val="22"/>
+        </w:rPr>
+        <w:t>Recall indicate</w:t>
+      </w:r>
+      <w:proofErr w:type="gramEnd"/>
+      <w:r>
+        <w:rPr>
+          <w:rFonts w:ascii="Arial" w:hAnsi="Arial"/>
+          <w:bCs/>
+          <w:color w:val="000000"/>
+          <w:kern w:val="0"/>
+          <w:sz w:val="22"/>
+        </w:rPr>
+        <w:t xml:space="preserve"> that, given certain number of positive observations, how well can our model identify them as positive.</w:t>
+      </w:r>
+    </w:p>
+    <w:p>
+      <w:pPr>
+        <w:widowControl/>
+        <w:spacing w:before="100" w:beforeAutospacing="1" w:after="100" w:afterAutospacing="1"/>
+        <w:ind w:leftChars="300" w:left="630"/>
+        <w:jc w:val="left"/>
+        <w:rPr>
+          <w:rFonts w:ascii="Arial" w:hAnsi="Arial"/>
+          <w:bCs/>
+          <w:color w:val="000000"/>
+          <w:kern w:val="0"/>
+          <w:sz w:val="22"/>
+        </w:rPr>
+      </w:pPr>
+      <w:r>
+        <w:rPr>
+          <w:rFonts w:ascii="Arial" w:hAnsi="Arial"/>
+          <w:bCs/>
+          <w:color w:val="000000"/>
+          <w:kern w:val="0"/>
+          <w:sz w:val="22"/>
+        </w:rPr>
+        <w:t>F1 is the combination of precision and recall, in other words, a balance between them.</w:t>
+      </w:r>
+    </w:p>
+    <w:p>
+      <w:pPr>
+        <w:widowControl/>
+        <w:spacing w:before="100" w:beforeAutospacing="1" w:after="100" w:afterAutospacing="1"/>
+        <w:ind w:leftChars="300" w:left="630"/>
+        <w:jc w:val="left"/>
+        <w:rPr>
+          <w:rFonts w:ascii="Arial" w:hAnsi="Arial"/>
+          <w:bCs/>
+          <w:color w:val="000000"/>
+          <w:kern w:val="0"/>
+          <w:sz w:val="22"/>
+        </w:rPr>
+      </w:pPr>
+      <w:r>
+        <w:rPr>
+          <w:rFonts w:ascii="Arial" w:hAnsi="Arial"/>
+          <w:bCs/>
+          <w:color w:val="000000"/>
+          <w:kern w:val="0"/>
+          <w:sz w:val="22"/>
+        </w:rPr>
+        <w:t>Generally speaking, my model has a well accuracy, but it is a little weak for identify the true positive from all positive observations.</w:t>
+      </w:r>
+    </w:p>
     <w:sectPr>
       <w:pgSz w:w="11906" w:h="16838"/>
       <w:pgMar w:top="1440" w:right="1800" w:bottom="1440" w:left="1800" w:header="851" w:footer="992" w:gutter="0"/>

</xml_diff>